<commit_message>
Updated VPAT to reflect publishing capabilities
</commit_message>
<xml_diff>
--- a/docs/VPAT.docx
+++ b/docs/VPAT.docx
@@ -2,8 +2,6 @@
 <file path=word/document.xml><?xml version="1.0" encoding="utf-8"?>
 <w:document xmlns:wpc="http://schemas.microsoft.com/office/word/2010/wordprocessingCanvas" xmlns:cx="http://schemas.microsoft.com/office/drawing/2014/chartex" xmlns:cx1="http://schemas.microsoft.com/office/drawing/2015/9/8/chartex" xmlns:cx2="http://schemas.microsoft.com/office/drawing/2015/10/21/chartex" xmlns:cx3="http://schemas.microsoft.com/office/drawing/2016/5/9/chartex" xmlns:cx4="http://schemas.microsoft.com/office/drawing/2016/5/10/chartex" xmlns:cx5="http://schemas.microsoft.com/office/drawing/2016/5/11/chartex" xmlns:cx6="http://schemas.microsoft.com/office/drawing/2016/5/12/chartex" xmlns:cx7="http://schemas.microsoft.com/office/drawing/2016/5/13/chartex" xmlns:cx8="http://schemas.microsoft.com/office/drawing/2016/5/14/chartex" xmlns:mc="http://schemas.openxmlformats.org/markup-compatibility/2006" xmlns:aink="http://schemas.microsoft.com/office/drawing/2016/ink" xmlns:am3d="http://schemas.microsoft.com/office/drawing/2017/model3d" xmlns:o="urn:schemas-microsoft-com:office:office" xmlns:r="http://schemas.openxmlformats.org/officeDocument/2006/relationships" xmlns:m="http://schemas.openxmlformats.org/officeDocument/2006/math" xmlns:v="urn:schemas-microsoft-com:vml" xmlns:wp14="http://schemas.microsoft.com/office/word/2010/wordprocessingDrawing" xmlns:wp="http://schemas.openxmlformats.org/drawingml/2006/wordprocessingDrawing" xmlns:w10="urn:schemas-microsoft-com:office:word" xmlns:w="http://schemas.openxmlformats.org/wordprocessingml/2006/main" xmlns:w14="http://schemas.microsoft.com/office/word/2010/wordml" xmlns:w15="http://schemas.microsoft.com/office/word/2012/wordml" xmlns:w16cid="http://schemas.microsoft.com/office/word/2016/wordml/cid" xmlns:w16se="http://schemas.microsoft.com/office/word/2015/wordml/symex" xmlns:wpg="http://schemas.microsoft.com/office/word/2010/wordprocessingGroup" xmlns:wpi="http://schemas.microsoft.com/office/word/2010/wordprocessingInk" xmlns:wne="http://schemas.microsoft.com/office/word/2006/wordml" xmlns:wps="http://schemas.microsoft.com/office/word/2010/wordprocessingShape" mc:Ignorable="w14 w15 w16se w16cid wp14">
   <w:body>
-    <w:bookmarkStart w:id="0" w:name="_GoBack"/>
-    <w:bookmarkEnd w:id="0"/>
     <w:p>
       <w:pPr>
         <w:pStyle w:val="TOC1"/>
@@ -1490,8 +1488,8 @@
           <w:docGrid w:linePitch="360"/>
         </w:sectPr>
       </w:pPr>
-      <w:bookmarkStart w:id="1" w:name="_Toc473010264"/>
-      <w:bookmarkEnd w:id="1"/>
+      <w:bookmarkStart w:id="0" w:name="_Toc473010264"/>
+      <w:bookmarkEnd w:id="0"/>
     </w:p>
     <w:p>
       <w:pPr>
@@ -1501,16 +1499,25 @@
           <w:szCs w:val="48"/>
         </w:rPr>
       </w:pPr>
-      <w:bookmarkStart w:id="2" w:name="_Toc19183073"/>
+      <w:bookmarkStart w:id="1" w:name="_Toc19183073"/>
+      <w:proofErr w:type="spellStart"/>
       <w:r>
         <w:rPr>
           <w:sz w:val="48"/>
           <w:szCs w:val="48"/>
         </w:rPr>
         <w:lastRenderedPageBreak/>
-        <w:t>MicrobeTrace Accessibility Conformance Report</w:t>
+        <w:t>MicrobeTrace</w:t>
       </w:r>
-      <w:bookmarkEnd w:id="2"/>
+      <w:proofErr w:type="spellEnd"/>
+      <w:r>
+        <w:rPr>
+          <w:sz w:val="48"/>
+          <w:szCs w:val="48"/>
+        </w:rPr>
+        <w:t xml:space="preserve"> Accessibility Conformance Report</w:t>
+      </w:r>
+      <w:bookmarkEnd w:id="1"/>
     </w:p>
     <w:p>
       <w:pPr>
@@ -1519,8 +1526,8 @@
           <w:lang w:val="en-US"/>
         </w:rPr>
       </w:pPr>
-      <w:bookmarkStart w:id="3" w:name="_Toc512938569"/>
-      <w:bookmarkStart w:id="4" w:name="_Toc19183074"/>
+      <w:bookmarkStart w:id="2" w:name="_Toc512938569"/>
+      <w:bookmarkStart w:id="3" w:name="_Toc19183074"/>
       <w:r>
         <w:rPr>
           <w:sz w:val="48"/>
@@ -1537,8 +1544,8 @@
         </w:rPr>
         <w:t xml:space="preserve"> Edition</w:t>
       </w:r>
+      <w:bookmarkEnd w:id="2"/>
       <w:bookmarkEnd w:id="3"/>
-      <w:bookmarkEnd w:id="4"/>
     </w:p>
     <w:p>
       <w:pPr>
@@ -1630,32 +1637,40 @@
       <w:pPr>
         <w:pStyle w:val="Heading2"/>
       </w:pPr>
-      <w:bookmarkStart w:id="5" w:name="_Toc512938570"/>
-      <w:bookmarkStart w:id="6" w:name="_Toc19183075"/>
+      <w:bookmarkStart w:id="4" w:name="_Toc512938570"/>
+      <w:bookmarkStart w:id="5" w:name="_Toc19183075"/>
       <w:r>
-        <w:t>Name of Product/Version: MicrobeTrace v0.6.0</w:t>
+        <w:t xml:space="preserve">Name of Product/Version: </w:t>
       </w:r>
+      <w:proofErr w:type="spellStart"/>
+      <w:r>
+        <w:t>MicrobeTrace</w:t>
+      </w:r>
+      <w:proofErr w:type="spellEnd"/>
+      <w:r>
+        <w:t xml:space="preserve"> v0.6.0</w:t>
+      </w:r>
+      <w:bookmarkEnd w:id="4"/>
       <w:bookmarkEnd w:id="5"/>
-      <w:bookmarkEnd w:id="6"/>
     </w:p>
     <w:p>
       <w:pPr>
         <w:pStyle w:val="Heading2"/>
       </w:pPr>
-      <w:bookmarkStart w:id="7" w:name="_Toc512938571"/>
-      <w:bookmarkStart w:id="8" w:name="_Toc19183076"/>
+      <w:bookmarkStart w:id="6" w:name="_Toc512938571"/>
+      <w:bookmarkStart w:id="7" w:name="_Toc19183076"/>
       <w:r>
         <w:t>Product Description: A Data Visualization Engine for Molecular Epidemiology</w:t>
       </w:r>
+      <w:bookmarkEnd w:id="6"/>
       <w:bookmarkEnd w:id="7"/>
-      <w:bookmarkEnd w:id="8"/>
     </w:p>
     <w:p>
       <w:pPr>
         <w:pStyle w:val="Heading2"/>
       </w:pPr>
-      <w:bookmarkStart w:id="9" w:name="_Toc512938572"/>
-      <w:bookmarkStart w:id="10" w:name="_Toc19183077"/>
+      <w:bookmarkStart w:id="8" w:name="_Toc512938572"/>
+      <w:bookmarkStart w:id="9" w:name="_Toc19183077"/>
       <w:r>
         <w:rPr>
           <w:lang w:val="en-US"/>
@@ -1665,20 +1680,20 @@
       <w:r>
         <w:t>2019-09-12</w:t>
       </w:r>
+      <w:bookmarkEnd w:id="8"/>
       <w:bookmarkEnd w:id="9"/>
-      <w:bookmarkEnd w:id="10"/>
     </w:p>
     <w:p>
       <w:pPr>
         <w:pStyle w:val="Heading2"/>
       </w:pPr>
-      <w:bookmarkStart w:id="11" w:name="_Toc512938573"/>
-      <w:bookmarkStart w:id="12" w:name="_Toc19183078"/>
+      <w:bookmarkStart w:id="10" w:name="_Toc512938573"/>
+      <w:bookmarkStart w:id="11" w:name="_Toc19183078"/>
       <w:r>
         <w:t>Contact Information: microbetrace@cdc.gov</w:t>
       </w:r>
+      <w:bookmarkEnd w:id="10"/>
       <w:bookmarkEnd w:id="11"/>
-      <w:bookmarkEnd w:id="12"/>
     </w:p>
     <w:p>
       <w:pPr>
@@ -1688,20 +1703,20 @@
           <w:szCs w:val="24"/>
         </w:rPr>
       </w:pPr>
-      <w:bookmarkStart w:id="13" w:name="_Toc512938574"/>
-      <w:bookmarkStart w:id="14" w:name="_Toc19183079"/>
+      <w:bookmarkStart w:id="12" w:name="_Toc512938574"/>
+      <w:bookmarkStart w:id="13" w:name="_Toc19183079"/>
       <w:r>
         <w:t>Notes: NA</w:t>
       </w:r>
+      <w:bookmarkEnd w:id="12"/>
       <w:bookmarkEnd w:id="13"/>
-      <w:bookmarkEnd w:id="14"/>
     </w:p>
     <w:p>
       <w:pPr>
         <w:pStyle w:val="Heading2"/>
       </w:pPr>
-      <w:bookmarkStart w:id="15" w:name="_Toc512938575"/>
-      <w:bookmarkStart w:id="16" w:name="_Toc19183080"/>
+      <w:bookmarkStart w:id="14" w:name="_Toc512938575"/>
+      <w:bookmarkStart w:id="15" w:name="_Toc19183080"/>
       <w:r>
         <w:t>Evaluation Methods Used:</w:t>
       </w:r>
@@ -1712,23 +1727,23 @@
         </w:rPr>
         <w:t xml:space="preserve"> Testing based on general product knowledge</w:t>
       </w:r>
+      <w:bookmarkEnd w:id="14"/>
       <w:bookmarkEnd w:id="15"/>
-      <w:bookmarkEnd w:id="16"/>
     </w:p>
     <w:p>
       <w:pPr>
         <w:pStyle w:val="Heading2"/>
       </w:pPr>
-      <w:bookmarkStart w:id="17" w:name="_Toc512938576"/>
-      <w:bookmarkStart w:id="18" w:name="_Toc19183081"/>
+      <w:bookmarkStart w:id="16" w:name="_Toc512938576"/>
+      <w:bookmarkStart w:id="17" w:name="_Toc19183081"/>
       <w:r>
         <w:t xml:space="preserve">Applicable </w:t>
       </w:r>
       <w:r>
         <w:t>Standards/Guidelines</w:t>
       </w:r>
+      <w:bookmarkEnd w:id="16"/>
       <w:bookmarkEnd w:id="17"/>
-      <w:bookmarkEnd w:id="18"/>
     </w:p>
     <w:p>
       <w:r>
@@ -1788,8 +1803,8 @@
                 <w:lang w:val="en-US" w:eastAsia="en-US"/>
               </w:rPr>
             </w:pPr>
-            <w:bookmarkStart w:id="19" w:name="_Toc512938577"/>
-            <w:bookmarkStart w:id="20" w:name="_Toc19183082"/>
+            <w:bookmarkStart w:id="18" w:name="_Toc512938577"/>
+            <w:bookmarkStart w:id="19" w:name="_Toc19183082"/>
             <w:r>
               <w:rPr>
                 <w:rFonts w:cs="Arial"/>
@@ -1797,8 +1812,8 @@
               </w:rPr>
               <w:t>Standard/Guideline</w:t>
             </w:r>
+            <w:bookmarkEnd w:id="18"/>
             <w:bookmarkEnd w:id="19"/>
-            <w:bookmarkEnd w:id="20"/>
           </w:p>
         </w:tc>
         <w:tc>
@@ -1814,17 +1829,33 @@
                 <w:lang w:val="en-US" w:eastAsia="en-US"/>
               </w:rPr>
             </w:pPr>
-            <w:bookmarkStart w:id="21" w:name="_Toc512938578"/>
-            <w:bookmarkStart w:id="22" w:name="_Toc19183083"/>
+            <w:bookmarkStart w:id="20" w:name="_Toc512938578"/>
+            <w:bookmarkStart w:id="21" w:name="_Toc19183083"/>
             <w:r>
               <w:rPr>
                 <w:rFonts w:cs="Arial"/>
                 <w:lang w:val="en-US" w:eastAsia="en-US"/>
               </w:rPr>
-              <w:t>Included In Report</w:t>
-            </w:r>
+              <w:t xml:space="preserve">Included </w:t>
+            </w:r>
+            <w:proofErr w:type="gramStart"/>
+            <w:r>
+              <w:rPr>
+                <w:rFonts w:cs="Arial"/>
+                <w:lang w:val="en-US" w:eastAsia="en-US"/>
+              </w:rPr>
+              <w:t>In</w:t>
+            </w:r>
+            <w:proofErr w:type="gramEnd"/>
+            <w:r>
+              <w:rPr>
+                <w:rFonts w:cs="Arial"/>
+                <w:lang w:val="en-US" w:eastAsia="en-US"/>
+              </w:rPr>
+              <w:t xml:space="preserve"> Report</w:t>
+            </w:r>
+            <w:bookmarkEnd w:id="20"/>
             <w:bookmarkEnd w:id="21"/>
-            <w:bookmarkEnd w:id="22"/>
           </w:p>
         </w:tc>
       </w:tr>
@@ -1976,13 +2007,13 @@
       <w:pPr>
         <w:pStyle w:val="Heading2"/>
       </w:pPr>
-      <w:bookmarkStart w:id="23" w:name="_Toc512938579"/>
-      <w:bookmarkStart w:id="24" w:name="_Toc19183084"/>
+      <w:bookmarkStart w:id="22" w:name="_Toc512938579"/>
+      <w:bookmarkStart w:id="23" w:name="_Toc19183084"/>
       <w:r>
         <w:t>Terms</w:t>
       </w:r>
+      <w:bookmarkEnd w:id="22"/>
       <w:bookmarkEnd w:id="23"/>
-      <w:bookmarkEnd w:id="24"/>
     </w:p>
     <w:p>
       <w:pPr>
@@ -2348,13 +2379,13 @@
       <w:pPr>
         <w:pStyle w:val="Heading2"/>
       </w:pPr>
-      <w:bookmarkStart w:id="25" w:name="_Toc512938580"/>
-      <w:bookmarkStart w:id="26" w:name="_Toc19183085"/>
+      <w:bookmarkStart w:id="24" w:name="_Toc512938580"/>
+      <w:bookmarkStart w:id="25" w:name="_Toc19183085"/>
       <w:r>
         <w:t>WCAG 2.0 Report</w:t>
       </w:r>
+      <w:bookmarkEnd w:id="24"/>
       <w:bookmarkEnd w:id="25"/>
-      <w:bookmarkEnd w:id="26"/>
     </w:p>
     <w:p>
       <w:pPr>
@@ -2484,8 +2515,8 @@
       <w:r>
         <w:br w:type="page"/>
       </w:r>
-      <w:bookmarkStart w:id="27" w:name="_Toc512938581"/>
-      <w:bookmarkStart w:id="28" w:name="_Toc19183086"/>
+      <w:bookmarkStart w:id="26" w:name="_Toc512938581"/>
+      <w:bookmarkStart w:id="27" w:name="_Toc19183086"/>
       <w:r>
         <w:lastRenderedPageBreak/>
         <w:t xml:space="preserve">Table 1: </w:t>
@@ -2499,8 +2530,8 @@
       <w:r>
         <w:t>Criteria, Level A</w:t>
       </w:r>
+      <w:bookmarkEnd w:id="26"/>
       <w:bookmarkEnd w:id="27"/>
-      <w:bookmarkEnd w:id="28"/>
     </w:p>
     <w:p>
       <w:r>
@@ -2891,7 +2922,13 @@
               <w:rPr>
                 <w:rFonts w:eastAsia="Times New Roman" w:cs="Arial"/>
               </w:rPr>
-              <w:t xml:space="preserve">  </w:t>
+              <w:t xml:space="preserve"> </w:t>
+            </w:r>
+            <w:r>
+              <w:rPr>
+                <w:rFonts w:eastAsia="Times New Roman" w:cs="Arial"/>
+              </w:rPr>
+              <w:t>Partially Supports</w:t>
             </w:r>
           </w:p>
         </w:tc>
@@ -2947,7 +2984,21 @@
               <w:rPr>
                 <w:rFonts w:eastAsia="Times New Roman" w:cs="Arial"/>
               </w:rPr>
-              <w:t xml:space="preserve">Software: Microbetrace is a data </w:t>
+              <w:t xml:space="preserve">Software: </w:t>
+            </w:r>
+            <w:proofErr w:type="spellStart"/>
+            <w:r>
+              <w:rPr>
+                <w:rFonts w:eastAsia="Times New Roman" w:cs="Arial"/>
+              </w:rPr>
+              <w:t>Microbetrace</w:t>
+            </w:r>
+            <w:proofErr w:type="spellEnd"/>
+            <w:r>
+              <w:rPr>
+                <w:rFonts w:eastAsia="Times New Roman" w:cs="Arial"/>
+              </w:rPr>
+              <w:t xml:space="preserve"> is a data </w:t>
             </w:r>
             <w:r>
               <w:rPr>
@@ -2961,7 +3012,21 @@
               <w:rPr>
                 <w:rFonts w:eastAsia="Times New Roman" w:cs="Arial"/>
               </w:rPr>
-              <w:t xml:space="preserve"> engine. It is not possible to autonomously interpret and report visualized data as text in a sufficiently general way for full support.</w:t>
+              <w:t xml:space="preserve"> engine. It is not possible to autonomously </w:t>
+            </w:r>
+            <w:proofErr w:type="gramStart"/>
+            <w:r>
+              <w:rPr>
+                <w:rFonts w:eastAsia="Times New Roman" w:cs="Arial"/>
+              </w:rPr>
+              <w:t>interpret</w:t>
+            </w:r>
+            <w:proofErr w:type="gramEnd"/>
+            <w:r>
+              <w:rPr>
+                <w:rFonts w:eastAsia="Times New Roman" w:cs="Arial"/>
+              </w:rPr>
+              <w:t xml:space="preserve"> and report visualized data as text in a sufficiently general way for full support.</w:t>
             </w:r>
           </w:p>
           <w:p>
@@ -2982,6 +3047,20 @@
                 <w:rFonts w:eastAsia="Times New Roman" w:cs="Arial"/>
               </w:rPr>
               <w:t xml:space="preserve"> </w:t>
+            </w:r>
+            <w:proofErr w:type="spellStart"/>
+            <w:r>
+              <w:rPr>
+                <w:rFonts w:eastAsia="Times New Roman" w:cs="Arial"/>
+              </w:rPr>
+              <w:t>MicrobeTrace</w:t>
+            </w:r>
+            <w:proofErr w:type="spellEnd"/>
+            <w:r>
+              <w:rPr>
+                <w:rFonts w:eastAsia="Times New Roman" w:cs="Arial"/>
+              </w:rPr>
+              <w:t xml:space="preserve"> enables export of visual data to many visual formats, PDF included. Visual elements can be in excess of 10,000. Appropriate tags are applied to all visual elements, but they may not be grouped in ways interpretable to assistive technology.</w:t>
             </w:r>
           </w:p>
         </w:tc>
@@ -3207,6 +3286,12 @@
               </w:rPr>
               <w:t>Authoring Tool:</w:t>
             </w:r>
+            <w:r>
+              <w:rPr>
+                <w:rFonts w:eastAsia="Times New Roman" w:cs="Arial"/>
+              </w:rPr>
+              <w:t xml:space="preserve"> Not Applicable</w:t>
+            </w:r>
           </w:p>
         </w:tc>
         <w:tc>
@@ -3510,6 +3595,12 @@
               </w:rPr>
               <w:t>Authoring Tool:</w:t>
             </w:r>
+            <w:r>
+              <w:rPr>
+                <w:rFonts w:eastAsia="Times New Roman" w:cs="Arial"/>
+              </w:rPr>
+              <w:t xml:space="preserve"> Not Applicable</w:t>
+            </w:r>
           </w:p>
         </w:tc>
         <w:tc>
@@ -3799,6 +3890,12 @@
               </w:rPr>
               <w:t>Authoring Tool:</w:t>
             </w:r>
+            <w:r>
+              <w:rPr>
+                <w:rFonts w:eastAsia="Times New Roman" w:cs="Arial"/>
+              </w:rPr>
+              <w:t xml:space="preserve"> Not Applicable</w:t>
+            </w:r>
           </w:p>
         </w:tc>
         <w:tc>
@@ -4002,7 +4099,6 @@
                 <w:rFonts w:eastAsia="Times New Roman" w:cs="Arial"/>
                 <w:bCs/>
               </w:rPr>
-              <w:lastRenderedPageBreak/>
               <w:t>504.2 (Authoring Tool)</w:t>
             </w:r>
           </w:p>
@@ -4052,7 +4148,6 @@
               <w:rPr>
                 <w:rFonts w:eastAsia="Times New Roman" w:cs="Arial"/>
               </w:rPr>
-              <w:lastRenderedPageBreak/>
               <w:t xml:space="preserve">Web: </w:t>
             </w:r>
           </w:p>
@@ -4081,7 +4176,13 @@
               <w:rPr>
                 <w:rFonts w:eastAsia="Times New Roman" w:cs="Arial"/>
               </w:rPr>
-              <w:t>Software: Not Applicable</w:t>
+              <w:t xml:space="preserve">Software: </w:t>
+            </w:r>
+            <w:r>
+              <w:rPr>
+                <w:rFonts w:eastAsia="Times New Roman" w:cs="Arial"/>
+              </w:rPr>
+              <w:t>Does Not Support</w:t>
             </w:r>
           </w:p>
           <w:p>
@@ -4097,6 +4198,12 @@
               </w:rPr>
               <w:t>Authoring Tool:</w:t>
             </w:r>
+            <w:r>
+              <w:rPr>
+                <w:rFonts w:eastAsia="Times New Roman" w:cs="Arial"/>
+              </w:rPr>
+              <w:t xml:space="preserve"> Does Not Support</w:t>
+            </w:r>
           </w:p>
         </w:tc>
         <w:tc>
@@ -4159,6 +4266,20 @@
               </w:rPr>
               <w:t xml:space="preserve">Software: </w:t>
             </w:r>
+            <w:proofErr w:type="spellStart"/>
+            <w:r>
+              <w:rPr>
+                <w:rFonts w:eastAsia="Times New Roman" w:cs="Arial"/>
+              </w:rPr>
+              <w:t>MicrobeTrace</w:t>
+            </w:r>
+            <w:proofErr w:type="spellEnd"/>
+            <w:r>
+              <w:rPr>
+                <w:rFonts w:eastAsia="Times New Roman" w:cs="Arial"/>
+              </w:rPr>
+              <w:t xml:space="preserve"> enables users to visualize arbitrary types and amounts of information and relationships. Appropriate tags are applied to all visual elements, but they may not be grouped in ways interpretable to assistive technology.</w:t>
+            </w:r>
           </w:p>
           <w:p>
             <w:pPr>
@@ -4172,6 +4293,32 @@
                 <w:rFonts w:eastAsia="Times New Roman" w:cs="Arial"/>
               </w:rPr>
               <w:t>Authoring Tool:</w:t>
+            </w:r>
+            <w:r>
+              <w:rPr>
+                <w:rFonts w:eastAsia="Times New Roman" w:cs="Arial"/>
+              </w:rPr>
+              <w:t xml:space="preserve"> </w:t>
+            </w:r>
+            <w:proofErr w:type="spellStart"/>
+            <w:r>
+              <w:rPr>
+                <w:rFonts w:eastAsia="Times New Roman" w:cs="Arial"/>
+              </w:rPr>
+              <w:t>MicrobeTrace</w:t>
+            </w:r>
+            <w:proofErr w:type="spellEnd"/>
+            <w:r>
+              <w:rPr>
+                <w:rFonts w:eastAsia="Times New Roman" w:cs="Arial"/>
+              </w:rPr>
+              <w:t xml:space="preserve"> enables users to visualize arbitrary types and amounts of information and relationships. Appropriate tags are applied to all visual elements, but they may not be grouped in ways interpretable to assistive technology</w:t>
+            </w:r>
+            <w:r>
+              <w:rPr>
+                <w:rFonts w:eastAsia="Times New Roman" w:cs="Arial"/>
+              </w:rPr>
+              <w:t xml:space="preserve"> when exported to PDF.</w:t>
             </w:r>
           </w:p>
         </w:tc>
@@ -4369,7 +4516,13 @@
               <w:rPr>
                 <w:rFonts w:eastAsia="Times New Roman" w:cs="Arial"/>
               </w:rPr>
-              <w:t>Software: Not Applicable</w:t>
+              <w:t xml:space="preserve">Software: </w:t>
+            </w:r>
+            <w:r>
+              <w:rPr>
+                <w:rFonts w:eastAsia="Times New Roman" w:cs="Arial"/>
+              </w:rPr>
+              <w:t>Supports</w:t>
             </w:r>
           </w:p>
           <w:p>
@@ -4384,6 +4537,18 @@
                 <w:rFonts w:eastAsia="Times New Roman" w:cs="Arial"/>
               </w:rPr>
               <w:t>Authoring Tool:</w:t>
+            </w:r>
+            <w:r>
+              <w:rPr>
+                <w:rFonts w:eastAsia="Times New Roman" w:cs="Arial"/>
+              </w:rPr>
+              <w:t xml:space="preserve"> </w:t>
+            </w:r>
+            <w:r>
+              <w:rPr>
+                <w:rFonts w:eastAsia="Times New Roman" w:cs="Arial"/>
+              </w:rPr>
+              <w:t>Supports</w:t>
             </w:r>
           </w:p>
         </w:tc>
@@ -4691,6 +4856,18 @@
               </w:rPr>
               <w:t>Authoring Tool:</w:t>
             </w:r>
+            <w:r>
+              <w:rPr>
+                <w:rFonts w:eastAsia="Times New Roman" w:cs="Arial"/>
+              </w:rPr>
+              <w:t xml:space="preserve"> </w:t>
+            </w:r>
+            <w:r>
+              <w:rPr>
+                <w:rFonts w:eastAsia="Times New Roman" w:cs="Arial"/>
+              </w:rPr>
+              <w:t>Partially Supports</w:t>
+            </w:r>
           </w:p>
         </w:tc>
         <w:tc>
@@ -4750,7 +4927,21 @@
               <w:rPr>
                 <w:rFonts w:eastAsia="Times New Roman" w:cs="Arial"/>
               </w:rPr>
-              <w:t>Software: MicrobeTrace enables users to generate visualizations leveraging specific sensory characteristics, but it does not, in general, force their use.</w:t>
+              <w:t xml:space="preserve">Software: </w:t>
+            </w:r>
+            <w:proofErr w:type="spellStart"/>
+            <w:r>
+              <w:rPr>
+                <w:rFonts w:eastAsia="Times New Roman" w:cs="Arial"/>
+              </w:rPr>
+              <w:t>MicrobeTrace</w:t>
+            </w:r>
+            <w:proofErr w:type="spellEnd"/>
+            <w:r>
+              <w:rPr>
+                <w:rFonts w:eastAsia="Times New Roman" w:cs="Arial"/>
+              </w:rPr>
+              <w:t xml:space="preserve"> enables users to generate visualizations leveraging specific sensory characteristics, but it does not, in general, force their use.</w:t>
             </w:r>
           </w:p>
           <w:p>
@@ -4765,6 +4956,38 @@
                 <w:rFonts w:eastAsia="Times New Roman" w:cs="Arial"/>
               </w:rPr>
               <w:t>Authoring Tool:</w:t>
+            </w:r>
+            <w:r>
+              <w:rPr>
+                <w:rFonts w:eastAsia="Times New Roman" w:cs="Arial"/>
+              </w:rPr>
+              <w:t xml:space="preserve"> </w:t>
+            </w:r>
+            <w:proofErr w:type="spellStart"/>
+            <w:r>
+              <w:rPr>
+                <w:rFonts w:eastAsia="Times New Roman" w:cs="Arial"/>
+              </w:rPr>
+              <w:t>MicrobeTrace</w:t>
+            </w:r>
+            <w:proofErr w:type="spellEnd"/>
+            <w:r>
+              <w:rPr>
+                <w:rFonts w:eastAsia="Times New Roman" w:cs="Arial"/>
+              </w:rPr>
+              <w:t xml:space="preserve"> enables users to generate visualizations</w:t>
+            </w:r>
+            <w:r>
+              <w:rPr>
+                <w:rFonts w:eastAsia="Times New Roman" w:cs="Arial"/>
+              </w:rPr>
+              <w:t xml:space="preserve"> exported to PDF by </w:t>
+            </w:r>
+            <w:r>
+              <w:rPr>
+                <w:rFonts w:eastAsia="Times New Roman" w:cs="Arial"/>
+              </w:rPr>
+              <w:t>leveraging specific sensory characteristics, but it does not, in general, force their use.</w:t>
             </w:r>
           </w:p>
         </w:tc>
@@ -4917,6 +5140,7 @@
                 <w:rFonts w:eastAsia="Times New Roman" w:cs="Arial"/>
                 <w:bCs/>
               </w:rPr>
+              <w:lastRenderedPageBreak/>
               <w:t>602.3 (Support Docs)</w:t>
             </w:r>
           </w:p>
@@ -4945,6 +5169,7 @@
               <w:rPr>
                 <w:rFonts w:eastAsia="Times New Roman" w:cs="Arial"/>
               </w:rPr>
+              <w:lastRenderedPageBreak/>
               <w:t xml:space="preserve">Web: </w:t>
             </w:r>
           </w:p>
@@ -5275,6 +5500,18 @@
               </w:rPr>
               <w:t>Authoring Tool:</w:t>
             </w:r>
+            <w:r>
+              <w:rPr>
+                <w:rFonts w:eastAsia="Times New Roman" w:cs="Arial"/>
+              </w:rPr>
+              <w:t xml:space="preserve"> </w:t>
+            </w:r>
+            <w:r>
+              <w:rPr>
+                <w:rFonts w:eastAsia="Times New Roman" w:cs="Arial"/>
+              </w:rPr>
+              <w:t>Not Applicable</w:t>
+            </w:r>
           </w:p>
         </w:tc>
         <w:tc>
@@ -5560,6 +5797,18 @@
               </w:rPr>
               <w:t>Authoring Tool:</w:t>
             </w:r>
+            <w:r>
+              <w:rPr>
+                <w:rFonts w:eastAsia="Times New Roman" w:cs="Arial"/>
+              </w:rPr>
+              <w:t xml:space="preserve"> </w:t>
+            </w:r>
+            <w:r>
+              <w:rPr>
+                <w:rFonts w:eastAsia="Times New Roman" w:cs="Arial"/>
+              </w:rPr>
+              <w:t>Supports</w:t>
+            </w:r>
           </w:p>
         </w:tc>
         <w:tc>
@@ -5846,6 +6095,18 @@
               </w:rPr>
               <w:t>Authoring Tool:</w:t>
             </w:r>
+            <w:r>
+              <w:rPr>
+                <w:rFonts w:eastAsia="Times New Roman" w:cs="Arial"/>
+              </w:rPr>
+              <w:t xml:space="preserve"> </w:t>
+            </w:r>
+            <w:r>
+              <w:rPr>
+                <w:rFonts w:eastAsia="Times New Roman" w:cs="Arial"/>
+              </w:rPr>
+              <w:t>Supports</w:t>
+            </w:r>
           </w:p>
         </w:tc>
         <w:tc>
@@ -6132,6 +6393,12 @@
               </w:rPr>
               <w:t>Authoring Tool:</w:t>
             </w:r>
+            <w:r>
+              <w:rPr>
+                <w:rFonts w:eastAsia="Times New Roman" w:cs="Arial"/>
+              </w:rPr>
+              <w:t xml:space="preserve"> Not Applicable</w:t>
+            </w:r>
           </w:p>
         </w:tc>
         <w:tc>
@@ -6191,7 +6458,27 @@
               <w:rPr>
                 <w:rFonts w:eastAsia="Times New Roman" w:cs="Arial"/>
               </w:rPr>
-              <w:t>Software: Microbetrace includes interactive network visualizations which require on-screen motion.</w:t>
+              <w:t xml:space="preserve">Software: </w:t>
+            </w:r>
+            <w:proofErr w:type="spellStart"/>
+            <w:r>
+              <w:rPr>
+                <w:rFonts w:eastAsia="Times New Roman" w:cs="Arial"/>
+              </w:rPr>
+              <w:t>Microbetrace</w:t>
+            </w:r>
+            <w:proofErr w:type="spellEnd"/>
+            <w:r>
+              <w:rPr>
+                <w:rFonts w:eastAsia="Times New Roman" w:cs="Arial"/>
+              </w:rPr>
+              <w:t xml:space="preserve"> includes interactive network visualizations which require on-screen motion.</w:t>
+            </w:r>
+            <w:r>
+              <w:rPr>
+                <w:rFonts w:eastAsia="Times New Roman" w:cs="Arial"/>
+              </w:rPr>
+              <w:t xml:space="preserve"> Steps have been taken to minimize rapid movement on-screen and provide users control over its speed via a slider-bar that is keyboard accessible.</w:t>
             </w:r>
           </w:p>
           <w:p>
@@ -6358,6 +6645,7 @@
                 <w:rFonts w:eastAsia="Times New Roman" w:cs="Arial"/>
                 <w:bCs/>
               </w:rPr>
+              <w:lastRenderedPageBreak/>
               <w:t>602.3 (Support Docs)</w:t>
             </w:r>
           </w:p>
@@ -6386,6 +6674,7 @@
               <w:rPr>
                 <w:rFonts w:eastAsia="Times New Roman" w:cs="Arial"/>
               </w:rPr>
+              <w:lastRenderedPageBreak/>
               <w:t xml:space="preserve">Web: </w:t>
             </w:r>
           </w:p>
@@ -6430,6 +6719,18 @@
               </w:rPr>
               <w:t>Authoring Tool:</w:t>
             </w:r>
+            <w:r>
+              <w:rPr>
+                <w:rFonts w:eastAsia="Times New Roman" w:cs="Arial"/>
+              </w:rPr>
+              <w:t xml:space="preserve"> </w:t>
+            </w:r>
+            <w:r>
+              <w:rPr>
+                <w:rFonts w:eastAsia="Times New Roman" w:cs="Arial"/>
+              </w:rPr>
+              <w:t>Not Applicable</w:t>
+            </w:r>
           </w:p>
         </w:tc>
         <w:tc>
@@ -6489,7 +6790,34 @@
               <w:rPr>
                 <w:rFonts w:eastAsia="Times New Roman" w:cs="Arial"/>
               </w:rPr>
-              <w:t>Software: Microbetrace has not implemented a play/pause paradigm for avoiding specific animations</w:t>
+              <w:t xml:space="preserve">Software: </w:t>
+            </w:r>
+            <w:proofErr w:type="spellStart"/>
+            <w:r>
+              <w:rPr>
+                <w:rFonts w:eastAsia="Times New Roman" w:cs="Arial"/>
+              </w:rPr>
+              <w:t>Microbetrace</w:t>
+            </w:r>
+            <w:proofErr w:type="spellEnd"/>
+            <w:r>
+              <w:rPr>
+                <w:rFonts w:eastAsia="Times New Roman" w:cs="Arial"/>
+              </w:rPr>
+              <w:t xml:space="preserve"> has not implemented a play/pause paradigm for avoiding specific animations</w:t>
+            </w:r>
+            <w:r>
+              <w:rPr>
+                <w:rFonts w:eastAsia="Times New Roman" w:cs="Arial"/>
+              </w:rPr>
+              <w:t xml:space="preserve">. Pausing animations can be achieved via the ‘pin all’ </w:t>
+            </w:r>
+            <w:r>
+              <w:rPr>
+                <w:rFonts w:eastAsia="Times New Roman" w:cs="Arial"/>
+              </w:rPr>
+              <w:lastRenderedPageBreak/>
+              <w:t>function that is visible and keyboard accessible wherever motion is present.</w:t>
             </w:r>
           </w:p>
           <w:p>
@@ -6716,6 +7044,12 @@
               </w:rPr>
               <w:t>Authoring Tool:</w:t>
             </w:r>
+            <w:r>
+              <w:rPr>
+                <w:rFonts w:eastAsia="Times New Roman" w:cs="Arial"/>
+              </w:rPr>
+              <w:t xml:space="preserve"> Not Applicable</w:t>
+            </w:r>
           </w:p>
         </w:tc>
         <w:tc>
@@ -6994,6 +7328,26 @@
               </w:rPr>
               <w:t>Authoring Tool:</w:t>
             </w:r>
+            <w:r>
+              <w:rPr>
+                <w:rFonts w:eastAsia="Times New Roman" w:cs="Arial"/>
+              </w:rPr>
+              <w:t xml:space="preserve"> </w:t>
+            </w:r>
+            <w:r>
+              <w:rPr>
+                <w:rFonts w:eastAsia="Times New Roman" w:cs="Arial"/>
+              </w:rPr>
+              <w:t>Not Applicable</w:t>
+            </w:r>
+          </w:p>
+          <w:p>
+            <w:pPr>
+              <w:spacing w:after="0" w:line="240" w:lineRule="auto"/>
+              <w:rPr>
+                <w:rFonts w:eastAsia="Times New Roman" w:cs="Arial"/>
+              </w:rPr>
+            </w:pPr>
           </w:p>
         </w:tc>
         <w:tc>
@@ -7127,7 +7481,6 @@
               <w:rPr>
                 <w:rFonts w:eastAsia="Times New Roman" w:cs="Arial"/>
               </w:rPr>
-              <w:lastRenderedPageBreak/>
               <w:t>Revised</w:t>
             </w:r>
             <w:r>
@@ -7223,7 +7576,6 @@
               <w:rPr>
                 <w:rFonts w:eastAsia="Times New Roman" w:cs="Arial"/>
               </w:rPr>
-              <w:lastRenderedPageBreak/>
               <w:t xml:space="preserve">Web: </w:t>
             </w:r>
           </w:p>
@@ -7252,7 +7604,6 @@
               <w:rPr>
                 <w:rFonts w:eastAsia="Times New Roman" w:cs="Arial"/>
               </w:rPr>
-              <w:lastRenderedPageBreak/>
               <w:t>Software: Supports</w:t>
             </w:r>
           </w:p>
@@ -7269,6 +7620,18 @@
               </w:rPr>
               <w:t>Authoring Tool:</w:t>
             </w:r>
+            <w:r>
+              <w:rPr>
+                <w:rFonts w:eastAsia="Times New Roman" w:cs="Arial"/>
+              </w:rPr>
+              <w:t xml:space="preserve"> </w:t>
+            </w:r>
+            <w:r>
+              <w:rPr>
+                <w:rFonts w:eastAsia="Times New Roman" w:cs="Arial"/>
+              </w:rPr>
+              <w:t>Supports</w:t>
+            </w:r>
           </w:p>
         </w:tc>
         <w:tc>
@@ -7294,7 +7657,6 @@
               <w:rPr>
                 <w:rFonts w:eastAsia="Times New Roman" w:cs="Arial"/>
               </w:rPr>
-              <w:lastRenderedPageBreak/>
               <w:t xml:space="preserve">Web: </w:t>
             </w:r>
           </w:p>
@@ -7329,7 +7691,6 @@
               <w:rPr>
                 <w:rFonts w:eastAsia="Times New Roman" w:cs="Arial"/>
               </w:rPr>
-              <w:lastRenderedPageBreak/>
               <w:t xml:space="preserve">Software: </w:t>
             </w:r>
           </w:p>
@@ -7557,6 +7918,18 @@
               </w:rPr>
               <w:t>Authoring Tool:</w:t>
             </w:r>
+            <w:r>
+              <w:rPr>
+                <w:rFonts w:eastAsia="Times New Roman" w:cs="Arial"/>
+              </w:rPr>
+              <w:t xml:space="preserve"> </w:t>
+            </w:r>
+            <w:r>
+              <w:rPr>
+                <w:rFonts w:eastAsia="Times New Roman" w:cs="Arial"/>
+              </w:rPr>
+              <w:t>Supports</w:t>
+            </w:r>
           </w:p>
         </w:tc>
         <w:tc>
@@ -7843,6 +8216,12 @@
               </w:rPr>
               <w:t>Authoring Tool:</w:t>
             </w:r>
+            <w:r>
+              <w:rPr>
+                <w:rFonts w:eastAsia="Times New Roman" w:cs="Arial"/>
+              </w:rPr>
+              <w:t xml:space="preserve"> Not Applicable</w:t>
+            </w:r>
           </w:p>
         </w:tc>
         <w:tc>
@@ -7917,6 +8296,12 @@
                 <w:rFonts w:eastAsia="Times New Roman" w:cs="Arial"/>
               </w:rPr>
               <w:t>Authoring Tool:</w:t>
+            </w:r>
+            <w:r>
+              <w:rPr>
+                <w:rFonts w:eastAsia="Times New Roman" w:cs="Arial"/>
+              </w:rPr>
+              <w:t xml:space="preserve"> No hyperlinks can be published.</w:t>
             </w:r>
           </w:p>
         </w:tc>
@@ -8129,6 +8514,18 @@
               </w:rPr>
               <w:t>Authoring Tool:</w:t>
             </w:r>
+            <w:r>
+              <w:rPr>
+                <w:rFonts w:eastAsia="Times New Roman" w:cs="Arial"/>
+              </w:rPr>
+              <w:t xml:space="preserve"> </w:t>
+            </w:r>
+            <w:r>
+              <w:rPr>
+                <w:rFonts w:eastAsia="Times New Roman" w:cs="Arial"/>
+              </w:rPr>
+              <w:t>Supports</w:t>
+            </w:r>
           </w:p>
         </w:tc>
         <w:tc>
@@ -8423,6 +8820,18 @@
               </w:rPr>
               <w:t>Authoring Tool:</w:t>
             </w:r>
+            <w:r>
+              <w:rPr>
+                <w:rFonts w:eastAsia="Times New Roman" w:cs="Arial"/>
+              </w:rPr>
+              <w:t xml:space="preserve"> </w:t>
+            </w:r>
+            <w:r>
+              <w:rPr>
+                <w:rFonts w:eastAsia="Times New Roman" w:cs="Arial"/>
+              </w:rPr>
+              <w:t>Not Applicable</w:t>
+            </w:r>
           </w:p>
         </w:tc>
         <w:tc>
@@ -8637,7 +9046,6 @@
                 <w:rFonts w:eastAsia="Times New Roman" w:cs="Arial"/>
                 <w:bCs/>
               </w:rPr>
-              <w:lastRenderedPageBreak/>
               <w:t>602.3 (Support Docs)</w:t>
             </w:r>
           </w:p>
@@ -8666,7 +9074,6 @@
               <w:rPr>
                 <w:rFonts w:eastAsia="Times New Roman" w:cs="Arial"/>
               </w:rPr>
-              <w:lastRenderedPageBreak/>
               <w:t xml:space="preserve">Web: </w:t>
             </w:r>
           </w:p>
@@ -8710,6 +9117,18 @@
                 <w:rFonts w:eastAsia="Times New Roman" w:cs="Arial"/>
               </w:rPr>
               <w:t>Authoring Tool:</w:t>
+            </w:r>
+            <w:r>
+              <w:rPr>
+                <w:rFonts w:eastAsia="Times New Roman" w:cs="Arial"/>
+              </w:rPr>
+              <w:t xml:space="preserve"> </w:t>
+            </w:r>
+            <w:r>
+              <w:rPr>
+                <w:rFonts w:eastAsia="Times New Roman" w:cs="Arial"/>
+              </w:rPr>
+              <w:t>Not Applicable</w:t>
             </w:r>
           </w:p>
         </w:tc>
@@ -8997,6 +9416,18 @@
               </w:rPr>
               <w:t>Authoring Tool:</w:t>
             </w:r>
+            <w:r>
+              <w:rPr>
+                <w:rFonts w:eastAsia="Times New Roman" w:cs="Arial"/>
+              </w:rPr>
+              <w:t xml:space="preserve"> </w:t>
+            </w:r>
+            <w:r>
+              <w:rPr>
+                <w:rFonts w:eastAsia="Times New Roman" w:cs="Arial"/>
+              </w:rPr>
+              <w:t>Not Applicable</w:t>
+            </w:r>
           </w:p>
         </w:tc>
         <w:tc>
@@ -9283,6 +9714,18 @@
               </w:rPr>
               <w:t>Authoring Tool:</w:t>
             </w:r>
+            <w:r>
+              <w:rPr>
+                <w:rFonts w:eastAsia="Times New Roman" w:cs="Arial"/>
+              </w:rPr>
+              <w:t xml:space="preserve"> </w:t>
+            </w:r>
+            <w:r>
+              <w:rPr>
+                <w:rFonts w:eastAsia="Times New Roman" w:cs="Arial"/>
+              </w:rPr>
+              <w:t>Supports</w:t>
+            </w:r>
           </w:p>
         </w:tc>
         <w:tc>
@@ -9455,6 +9898,7 @@
               <w:rPr>
                 <w:rFonts w:eastAsia="Times New Roman" w:cs="Arial"/>
               </w:rPr>
+              <w:lastRenderedPageBreak/>
               <w:t>501 (Web)(Software)</w:t>
             </w:r>
           </w:p>
@@ -9525,6 +9969,7 @@
               <w:rPr>
                 <w:rFonts w:eastAsia="Times New Roman" w:cs="Arial"/>
               </w:rPr>
+              <w:lastRenderedPageBreak/>
               <w:t xml:space="preserve">Web: </w:t>
             </w:r>
           </w:p>
@@ -9553,6 +9998,7 @@
               <w:rPr>
                 <w:rFonts w:eastAsia="Times New Roman" w:cs="Arial"/>
               </w:rPr>
+              <w:lastRenderedPageBreak/>
               <w:t>Software: Supports</w:t>
             </w:r>
           </w:p>
@@ -9569,6 +10015,18 @@
               </w:rPr>
               <w:t>Authoring Tool:</w:t>
             </w:r>
+            <w:r>
+              <w:rPr>
+                <w:rFonts w:eastAsia="Times New Roman" w:cs="Arial"/>
+              </w:rPr>
+              <w:t xml:space="preserve"> </w:t>
+            </w:r>
+            <w:r>
+              <w:rPr>
+                <w:rFonts w:eastAsia="Times New Roman" w:cs="Arial"/>
+              </w:rPr>
+              <w:t>Supports</w:t>
+            </w:r>
           </w:p>
         </w:tc>
         <w:tc>
@@ -9594,6 +10052,7 @@
               <w:rPr>
                 <w:rFonts w:eastAsia="Times New Roman" w:cs="Arial"/>
               </w:rPr>
+              <w:lastRenderedPageBreak/>
               <w:t xml:space="preserve">Web: </w:t>
             </w:r>
           </w:p>
@@ -9642,6 +10101,7 @@
               <w:rPr>
                 <w:rFonts w:eastAsia="Times New Roman" w:cs="Arial"/>
               </w:rPr>
+              <w:lastRenderedPageBreak/>
               <w:t>Authoring Tool:</w:t>
             </w:r>
           </w:p>
@@ -9855,6 +10315,18 @@
               </w:rPr>
               <w:t>Authoring Tool:</w:t>
             </w:r>
+            <w:r>
+              <w:rPr>
+                <w:rFonts w:eastAsia="Times New Roman" w:cs="Arial"/>
+              </w:rPr>
+              <w:t xml:space="preserve"> </w:t>
+            </w:r>
+            <w:r>
+              <w:rPr>
+                <w:rFonts w:eastAsia="Times New Roman" w:cs="Arial"/>
+              </w:rPr>
+              <w:t>Supports</w:t>
+            </w:r>
           </w:p>
         </w:tc>
         <w:tc>
@@ -9950,8 +10422,8 @@
       <w:pPr>
         <w:pStyle w:val="Heading3"/>
       </w:pPr>
-      <w:bookmarkStart w:id="29" w:name="_Toc512938582"/>
-      <w:bookmarkStart w:id="30" w:name="_Toc19183087"/>
+      <w:bookmarkStart w:id="28" w:name="_Toc512938582"/>
+      <w:bookmarkStart w:id="29" w:name="_Toc19183087"/>
       <w:r>
         <w:t xml:space="preserve">Table 2: </w:t>
       </w:r>
@@ -9964,8 +10436,8 @@
       <w:r>
         <w:t>Criteria, Level AA</w:t>
       </w:r>
+      <w:bookmarkEnd w:id="28"/>
       <w:bookmarkEnd w:id="29"/>
-      <w:bookmarkEnd w:id="30"/>
     </w:p>
     <w:p>
       <w:r>
@@ -10176,7 +10648,6 @@
               <w:rPr>
                 <w:rFonts w:eastAsia="Times New Roman" w:cs="Arial"/>
               </w:rPr>
-              <w:lastRenderedPageBreak/>
               <w:t>Also applies to:</w:t>
             </w:r>
           </w:p>
@@ -10287,7 +10758,6 @@
               <w:rPr>
                 <w:rFonts w:eastAsia="Times New Roman" w:cs="Arial"/>
               </w:rPr>
-              <w:lastRenderedPageBreak/>
               <w:t xml:space="preserve">Web: </w:t>
             </w:r>
           </w:p>
@@ -10302,7 +10772,6 @@
               <w:rPr>
                 <w:rFonts w:eastAsia="Times New Roman" w:cs="Arial"/>
               </w:rPr>
-              <w:lastRenderedPageBreak/>
               <w:t>Electronic Docs: Not Applicable</w:t>
             </w:r>
           </w:p>
@@ -10333,6 +10802,18 @@
               </w:rPr>
               <w:t>Authoring Tool:</w:t>
             </w:r>
+            <w:r>
+              <w:rPr>
+                <w:rFonts w:eastAsia="Times New Roman" w:cs="Arial"/>
+              </w:rPr>
+              <w:t xml:space="preserve"> </w:t>
+            </w:r>
+            <w:r>
+              <w:rPr>
+                <w:rFonts w:eastAsia="Times New Roman" w:cs="Arial"/>
+              </w:rPr>
+              <w:t>Not Applicable</w:t>
+            </w:r>
           </w:p>
         </w:tc>
         <w:tc>
@@ -10359,7 +10840,6 @@
               <w:rPr>
                 <w:rFonts w:eastAsia="Times New Roman" w:cs="Arial"/>
               </w:rPr>
-              <w:lastRenderedPageBreak/>
               <w:t xml:space="preserve">Web: </w:t>
             </w:r>
           </w:p>
@@ -10374,7 +10854,6 @@
               <w:rPr>
                 <w:rFonts w:eastAsia="Times New Roman" w:cs="Arial"/>
               </w:rPr>
-              <w:lastRenderedPageBreak/>
               <w:t>Electronic Docs</w:t>
             </w:r>
             <w:r>
@@ -10623,6 +11102,18 @@
               </w:rPr>
               <w:t>Authoring Tool:</w:t>
             </w:r>
+            <w:r>
+              <w:rPr>
+                <w:rFonts w:eastAsia="Times New Roman" w:cs="Arial"/>
+              </w:rPr>
+              <w:t xml:space="preserve"> </w:t>
+            </w:r>
+            <w:r>
+              <w:rPr>
+                <w:rFonts w:eastAsia="Times New Roman" w:cs="Arial"/>
+              </w:rPr>
+              <w:t>Not Applicable</w:t>
+            </w:r>
           </w:p>
         </w:tc>
         <w:tc>
@@ -10838,6 +11329,7 @@
                 <w:rFonts w:eastAsia="Times New Roman" w:cs="Arial"/>
                 <w:bCs/>
               </w:rPr>
+              <w:lastRenderedPageBreak/>
               <w:t>602.3 (Support Docs)</w:t>
             </w:r>
           </w:p>
@@ -10866,6 +11358,7 @@
               <w:rPr>
                 <w:rFonts w:eastAsia="Times New Roman" w:cs="Arial"/>
               </w:rPr>
+              <w:lastRenderedPageBreak/>
               <w:t xml:space="preserve">Web: </w:t>
             </w:r>
           </w:p>
@@ -10909,6 +11402,12 @@
                 <w:rFonts w:eastAsia="Times New Roman" w:cs="Arial"/>
               </w:rPr>
               <w:t>Authoring Tool:</w:t>
+            </w:r>
+            <w:r>
+              <w:rPr>
+                <w:rFonts w:eastAsia="Times New Roman" w:cs="Arial"/>
+              </w:rPr>
+              <w:t xml:space="preserve"> Supports</w:t>
             </w:r>
           </w:p>
         </w:tc>
@@ -11196,6 +11695,12 @@
               </w:rPr>
               <w:t>Authoring Tool:</w:t>
             </w:r>
+            <w:r>
+              <w:rPr>
+                <w:rFonts w:eastAsia="Times New Roman" w:cs="Arial"/>
+              </w:rPr>
+              <w:t xml:space="preserve"> Supports</w:t>
+            </w:r>
           </w:p>
         </w:tc>
         <w:tc>
@@ -11496,6 +12001,12 @@
               </w:rPr>
               <w:t>Authoring Tool:</w:t>
             </w:r>
+            <w:r>
+              <w:rPr>
+                <w:rFonts w:eastAsia="Times New Roman" w:cs="Arial"/>
+              </w:rPr>
+              <w:t xml:space="preserve"> Not Applicable</w:t>
+            </w:r>
           </w:p>
         </w:tc>
         <w:tc>
@@ -11689,7 +12200,6 @@
                 <w:rFonts w:eastAsia="Times New Roman" w:cs="Arial"/>
                 <w:bCs/>
               </w:rPr>
-              <w:lastRenderedPageBreak/>
               <w:t>504.2 (Authoring Tool)</w:t>
             </w:r>
           </w:p>
@@ -11746,7 +12256,6 @@
               <w:rPr>
                 <w:rFonts w:eastAsia="Times New Roman" w:cs="Arial"/>
               </w:rPr>
-              <w:lastRenderedPageBreak/>
               <w:t xml:space="preserve">Web: </w:t>
             </w:r>
           </w:p>
@@ -11776,6 +12285,18 @@
                 <w:rFonts w:eastAsia="Times New Roman" w:cs="Arial"/>
               </w:rPr>
               <w:t>Authoring Tool:</w:t>
+            </w:r>
+            <w:r>
+              <w:rPr>
+                <w:rFonts w:eastAsia="Times New Roman" w:cs="Arial"/>
+              </w:rPr>
+              <w:t xml:space="preserve"> </w:t>
+            </w:r>
+            <w:r>
+              <w:rPr>
+                <w:rFonts w:eastAsia="Times New Roman" w:cs="Arial"/>
+              </w:rPr>
+              <w:t>Supports</w:t>
             </w:r>
           </w:p>
         </w:tc>
@@ -12049,6 +12570,18 @@
               </w:rPr>
               <w:t>Authoring Tool:</w:t>
             </w:r>
+            <w:r>
+              <w:rPr>
+                <w:rFonts w:eastAsia="Times New Roman" w:cs="Arial"/>
+              </w:rPr>
+              <w:t xml:space="preserve"> </w:t>
+            </w:r>
+            <w:r>
+              <w:rPr>
+                <w:rFonts w:eastAsia="Times New Roman" w:cs="Arial"/>
+              </w:rPr>
+              <w:t>Supports</w:t>
+            </w:r>
           </w:p>
         </w:tc>
         <w:tc>
@@ -12335,6 +12868,18 @@
               </w:rPr>
               <w:t>Authoring Tool:</w:t>
             </w:r>
+            <w:r>
+              <w:rPr>
+                <w:rFonts w:eastAsia="Times New Roman" w:cs="Arial"/>
+              </w:rPr>
+              <w:t xml:space="preserve"> </w:t>
+            </w:r>
+            <w:r>
+              <w:rPr>
+                <w:rFonts w:eastAsia="Times New Roman" w:cs="Arial"/>
+              </w:rPr>
+              <w:t>Not Applicable</w:t>
+            </w:r>
           </w:p>
         </w:tc>
         <w:tc>
@@ -12467,6 +13012,7 @@
               <w:rPr>
                 <w:rFonts w:eastAsia="Times New Roman" w:cs="Arial"/>
               </w:rPr>
+              <w:lastRenderedPageBreak/>
               <w:t>Also applies to:</w:t>
             </w:r>
           </w:p>
@@ -12577,6 +13123,7 @@
               <w:rPr>
                 <w:rFonts w:eastAsia="Times New Roman" w:cs="Arial"/>
               </w:rPr>
+              <w:lastRenderedPageBreak/>
               <w:t xml:space="preserve">Web: </w:t>
             </w:r>
           </w:p>
@@ -12591,6 +13138,7 @@
               <w:rPr>
                 <w:rFonts w:eastAsia="Times New Roman" w:cs="Arial"/>
               </w:rPr>
+              <w:lastRenderedPageBreak/>
               <w:t>Electronic Docs: Supports</w:t>
             </w:r>
           </w:p>
@@ -12621,6 +13169,18 @@
               </w:rPr>
               <w:t>Authoring Tool:</w:t>
             </w:r>
+            <w:r>
+              <w:rPr>
+                <w:rFonts w:eastAsia="Times New Roman" w:cs="Arial"/>
+              </w:rPr>
+              <w:t xml:space="preserve"> </w:t>
+            </w:r>
+            <w:r>
+              <w:rPr>
+                <w:rFonts w:eastAsia="Times New Roman" w:cs="Arial"/>
+              </w:rPr>
+              <w:t>Supports</w:t>
+            </w:r>
           </w:p>
         </w:tc>
         <w:tc>
@@ -12646,6 +13206,7 @@
               <w:rPr>
                 <w:rFonts w:eastAsia="Times New Roman" w:cs="Arial"/>
               </w:rPr>
+              <w:lastRenderedPageBreak/>
               <w:t xml:space="preserve">Web: </w:t>
             </w:r>
           </w:p>
@@ -12660,6 +13221,7 @@
               <w:rPr>
                 <w:rFonts w:eastAsia="Times New Roman" w:cs="Arial"/>
               </w:rPr>
+              <w:lastRenderedPageBreak/>
               <w:t>Electronic Docs</w:t>
             </w:r>
             <w:r>
@@ -12872,6 +13434,12 @@
               </w:rPr>
               <w:t xml:space="preserve">Web: </w:t>
             </w:r>
+            <w:r>
+              <w:rPr>
+                <w:rFonts w:eastAsia="Times New Roman" w:cs="Arial"/>
+              </w:rPr>
+              <w:t>Supports</w:t>
+            </w:r>
           </w:p>
           <w:p>
             <w:pPr>
@@ -12899,6 +13467,18 @@
                 <w:rFonts w:eastAsia="Times New Roman" w:cs="Arial"/>
               </w:rPr>
               <w:t>Authoring Tool:</w:t>
+            </w:r>
+            <w:r>
+              <w:rPr>
+                <w:rFonts w:eastAsia="Times New Roman" w:cs="Arial"/>
+              </w:rPr>
+              <w:t xml:space="preserve"> </w:t>
+            </w:r>
+            <w:r>
+              <w:rPr>
+                <w:rFonts w:eastAsia="Times New Roman" w:cs="Arial"/>
+              </w:rPr>
+              <w:t>Supports</w:t>
             </w:r>
           </w:p>
         </w:tc>
@@ -12999,7 +13579,15 @@
                   <w:rFonts w:eastAsia="Times New Roman" w:cs="Arial"/>
                   <w:b/>
                 </w:rPr>
-                <w:t>3.2.4 Consistent Identification</w:t>
+                <w:t>3.2.4 Consistent Identifica</w:t>
+              </w:r>
+              <w:r>
+                <w:rPr>
+                  <w:rStyle w:val="Hyperlink"/>
+                  <w:rFonts w:eastAsia="Times New Roman" w:cs="Arial"/>
+                  <w:b/>
+                </w:rPr>
+                <w:t>tion</w:t>
               </w:r>
             </w:hyperlink>
             <w:r>
@@ -13143,6 +13731,12 @@
               </w:rPr>
               <w:t xml:space="preserve">Web: </w:t>
             </w:r>
+            <w:r>
+              <w:rPr>
+                <w:rFonts w:eastAsia="Times New Roman" w:cs="Arial"/>
+              </w:rPr>
+              <w:t>Supports</w:t>
+            </w:r>
           </w:p>
           <w:p>
             <w:pPr>
@@ -13170,6 +13764,18 @@
                 <w:rFonts w:eastAsia="Times New Roman" w:cs="Arial"/>
               </w:rPr>
               <w:t>Authoring Tool:</w:t>
+            </w:r>
+            <w:r>
+              <w:rPr>
+                <w:rFonts w:eastAsia="Times New Roman" w:cs="Arial"/>
+              </w:rPr>
+              <w:t xml:space="preserve"> </w:t>
+            </w:r>
+            <w:r>
+              <w:rPr>
+                <w:rFonts w:eastAsia="Times New Roman" w:cs="Arial"/>
+              </w:rPr>
+              <w:t>Supports</w:t>
             </w:r>
           </w:p>
         </w:tc>
@@ -13443,6 +14049,12 @@
               </w:rPr>
               <w:t>Authoring Tool:</w:t>
             </w:r>
+            <w:r>
+              <w:rPr>
+                <w:rFonts w:eastAsia="Times New Roman" w:cs="Arial"/>
+              </w:rPr>
+              <w:t xml:space="preserve"> Not Applicable</w:t>
+            </w:r>
           </w:p>
         </w:tc>
         <w:tc>
@@ -13729,6 +14341,20 @@
               </w:rPr>
               <w:t>Authoring Tool:</w:t>
             </w:r>
+            <w:r>
+              <w:rPr>
+                <w:rFonts w:eastAsia="Times New Roman" w:cs="Arial"/>
+              </w:rPr>
+              <w:t xml:space="preserve"> Not </w:t>
+            </w:r>
+            <w:proofErr w:type="spellStart"/>
+            <w:r>
+              <w:rPr>
+                <w:rFonts w:eastAsia="Times New Roman" w:cs="Arial"/>
+              </w:rPr>
+              <w:t>Applpicable</w:t>
+            </w:r>
+            <w:proofErr w:type="spellEnd"/>
           </w:p>
         </w:tc>
         <w:tc>
@@ -13824,9 +14450,10 @@
       <w:pPr>
         <w:pStyle w:val="Heading3"/>
       </w:pPr>
-      <w:bookmarkStart w:id="31" w:name="_Toc512938583"/>
-      <w:bookmarkStart w:id="32" w:name="_Toc19183088"/>
+      <w:bookmarkStart w:id="30" w:name="_Toc512938583"/>
+      <w:bookmarkStart w:id="31" w:name="_Toc19183088"/>
       <w:r>
+        <w:lastRenderedPageBreak/>
         <w:t xml:space="preserve">Table 3: </w:t>
       </w:r>
       <w:r>
@@ -13838,8 +14465,8 @@
       <w:r>
         <w:t>Criteria, Level AAA</w:t>
       </w:r>
+      <w:bookmarkEnd w:id="30"/>
       <w:bookmarkEnd w:id="31"/>
-      <w:bookmarkEnd w:id="32"/>
     </w:p>
     <w:p>
       <w:pPr>
@@ -13860,12 +14487,12 @@
       <w:pPr>
         <w:pStyle w:val="Heading2"/>
       </w:pPr>
-      <w:bookmarkStart w:id="33" w:name="_Toc473010283"/>
+      <w:bookmarkStart w:id="32" w:name="_Toc473010283"/>
       <w:r>
         <w:br w:type="page"/>
       </w:r>
-      <w:bookmarkStart w:id="34" w:name="_Toc512938584"/>
-      <w:bookmarkStart w:id="35" w:name="_Toc19183089"/>
+      <w:bookmarkStart w:id="33" w:name="_Toc512938584"/>
+      <w:bookmarkStart w:id="34" w:name="_Toc19183089"/>
       <w:r>
         <w:lastRenderedPageBreak/>
         <w:t>Revised</w:t>
@@ -13882,9 +14509,9 @@
       <w:r>
         <w:t>Report</w:t>
       </w:r>
+      <w:bookmarkEnd w:id="32"/>
       <w:bookmarkEnd w:id="33"/>
       <w:bookmarkEnd w:id="34"/>
-      <w:bookmarkEnd w:id="35"/>
     </w:p>
     <w:p>
       <w:r>
@@ -13895,9 +14522,9 @@
       <w:pPr>
         <w:pStyle w:val="Heading3"/>
       </w:pPr>
-      <w:bookmarkStart w:id="36" w:name="_Toc473010290"/>
-      <w:bookmarkStart w:id="37" w:name="_Toc512938585"/>
-      <w:bookmarkStart w:id="38" w:name="_Toc19183090"/>
+      <w:bookmarkStart w:id="35" w:name="_Toc473010290"/>
+      <w:bookmarkStart w:id="36" w:name="_Toc512938585"/>
+      <w:bookmarkStart w:id="37" w:name="_Toc19183090"/>
       <w:r>
         <w:t>Chapter 3</w:t>
       </w:r>
@@ -13915,9 +14542,9 @@
       <w:r>
         <w:t xml:space="preserve"> (FPC)</w:t>
       </w:r>
+      <w:bookmarkEnd w:id="35"/>
       <w:bookmarkEnd w:id="36"/>
       <w:bookmarkEnd w:id="37"/>
-      <w:bookmarkEnd w:id="38"/>
     </w:p>
     <w:p>
       <w:r>
@@ -14235,6 +14862,20 @@
                 <w:rFonts w:eastAsia="Times New Roman" w:cs="Arial"/>
               </w:rPr>
             </w:pPr>
+            <w:proofErr w:type="spellStart"/>
+            <w:r>
+              <w:rPr>
+                <w:rFonts w:eastAsia="Times New Roman" w:cs="Arial"/>
+              </w:rPr>
+              <w:t>MicrobeTrace</w:t>
+            </w:r>
+            <w:proofErr w:type="spellEnd"/>
+            <w:r>
+              <w:rPr>
+                <w:rFonts w:eastAsia="Times New Roman" w:cs="Arial"/>
+              </w:rPr>
+              <w:t xml:space="preserve"> provides support to users with limited vision by enabling keyboard accessibility and assistive technology for visualization, navigation, and publishing features.</w:t>
+            </w:r>
           </w:p>
         </w:tc>
       </w:tr>
@@ -14662,11 +15303,19 @@
                 <w:rFonts w:eastAsia="Times New Roman" w:cs="Arial"/>
               </w:rPr>
             </w:pPr>
-            <w:r>
-              <w:rPr>
-                <w:rFonts w:eastAsia="Times New Roman" w:cs="Arial"/>
-              </w:rPr>
-              <w:t>MicrobeTrace contains a deep tree of configurations that is difficult to completely evaluate under limited manipulation.</w:t>
+            <w:proofErr w:type="spellStart"/>
+            <w:r>
+              <w:rPr>
+                <w:rFonts w:eastAsia="Times New Roman" w:cs="Arial"/>
+              </w:rPr>
+              <w:t>MicrobeTrace</w:t>
+            </w:r>
+            <w:proofErr w:type="spellEnd"/>
+            <w:r>
+              <w:rPr>
+                <w:rFonts w:eastAsia="Times New Roman" w:cs="Arial"/>
+              </w:rPr>
+              <w:t xml:space="preserve"> contains a deep tree of configurations that is difficult to completely evaluate under limited manipulation.</w:t>
             </w:r>
           </w:p>
         </w:tc>
@@ -14834,11 +15483,19 @@
                 <w:rFonts w:eastAsia="Times New Roman" w:cs="Arial"/>
               </w:rPr>
             </w:pPr>
-            <w:r>
-              <w:rPr>
-                <w:rFonts w:eastAsia="Times New Roman" w:cs="Arial"/>
-              </w:rPr>
-              <w:t>MicrobeTrace configurations are labeled in English, precluding users with limited language, cognitive, and learning from fully leveraging it.</w:t>
+            <w:proofErr w:type="spellStart"/>
+            <w:r>
+              <w:rPr>
+                <w:rFonts w:eastAsia="Times New Roman" w:cs="Arial"/>
+              </w:rPr>
+              <w:t>MicrobeTrace</w:t>
+            </w:r>
+            <w:proofErr w:type="spellEnd"/>
+            <w:r>
+              <w:rPr>
+                <w:rFonts w:eastAsia="Times New Roman" w:cs="Arial"/>
+              </w:rPr>
+              <w:t xml:space="preserve"> configurations are labeled in English, precluding users with limited language, cognitive, and learning from fully leveraging it.</w:t>
             </w:r>
           </w:p>
         </w:tc>
@@ -14848,8 +15505,8 @@
       <w:pPr>
         <w:pStyle w:val="Heading3"/>
       </w:pPr>
-      <w:bookmarkStart w:id="39" w:name="_Toc512938586"/>
-      <w:bookmarkStart w:id="40" w:name="_Toc19183091"/>
+      <w:bookmarkStart w:id="38" w:name="_Toc512938586"/>
+      <w:bookmarkStart w:id="39" w:name="_Toc19183091"/>
       <w:r>
         <w:t>Chapter 4</w:t>
       </w:r>
@@ -14863,8 +15520,8 @@
           </w:rPr>
           <w:t>Hardware</w:t>
         </w:r>
+        <w:bookmarkEnd w:id="38"/>
         <w:bookmarkEnd w:id="39"/>
-        <w:bookmarkEnd w:id="40"/>
       </w:hyperlink>
     </w:p>
     <w:p>
@@ -14876,9 +15533,10 @@
       <w:pPr>
         <w:pStyle w:val="Heading3"/>
       </w:pPr>
-      <w:bookmarkStart w:id="41" w:name="_Toc512938587"/>
-      <w:bookmarkStart w:id="42" w:name="_Toc19183092"/>
+      <w:bookmarkStart w:id="40" w:name="_Toc512938587"/>
+      <w:bookmarkStart w:id="41" w:name="_Toc19183092"/>
       <w:r>
+        <w:lastRenderedPageBreak/>
         <w:t>Chapter 5</w:t>
       </w:r>
       <w:r>
@@ -14891,8 +15549,8 @@
           </w:rPr>
           <w:t>Software</w:t>
         </w:r>
+        <w:bookmarkEnd w:id="40"/>
         <w:bookmarkEnd w:id="41"/>
-        <w:bookmarkEnd w:id="42"/>
       </w:hyperlink>
     </w:p>
     <w:p>
@@ -14961,7 +15619,6 @@
                 <w:sz w:val="24"/>
                 <w:szCs w:val="24"/>
               </w:rPr>
-              <w:lastRenderedPageBreak/>
               <w:t>Criteria</w:t>
             </w:r>
           </w:p>
@@ -16921,7 +17578,15 @@
               <w:rPr>
                 <w:rFonts w:eastAsia="Times New Roman" w:cs="Arial"/>
               </w:rPr>
-              <w:t>Does not Support</w:t>
+              <w:t>Does not Su</w:t>
+            </w:r>
+            <w:bookmarkStart w:id="42" w:name="_GoBack"/>
+            <w:bookmarkEnd w:id="42"/>
+            <w:r>
+              <w:rPr>
+                <w:rFonts w:eastAsia="Times New Roman" w:cs="Arial"/>
+              </w:rPr>
+              <w:t>pport</w:t>
             </w:r>
           </w:p>
         </w:tc>
@@ -17144,6 +17809,7 @@
               </w:rPr>
             </w:pPr>
             <w:r>
+              <w:lastRenderedPageBreak/>
               <w:t>503.4.2 Audio Description Controls</w:t>
             </w:r>
           </w:p>
@@ -17446,7 +18112,6 @@
               </w:rPr>
             </w:pPr>
             <w:r>
-              <w:lastRenderedPageBreak/>
               <w:t>504.2.1 Preservation of Information Provided for Accessibility in Format Conversion</w:t>
             </w:r>
           </w:p>
@@ -18770,6 +19435,8 @@
     </w:pPr>
     <w:r>
       <w:tab/>
+    </w:r>
+    <w:r>
       <w:t xml:space="preserve">Page </w:t>
     </w:r>
     <w:r>
@@ -18986,10 +19653,7 @@
       <w:t>”</w:t>
     </w:r>
     <w:r>
-      <w:t xml:space="preserve"> </w:t>
-    </w:r>
-    <w:r>
-      <w:t xml:space="preserve">and </w:t>
+      <w:t xml:space="preserve"> and </w:t>
     </w:r>
     <w:r>
       <w:t>“</w:t>
@@ -19001,10 +19665,7 @@
       <w:t>”</w:t>
     </w:r>
     <w:r>
-      <w:t xml:space="preserve"> </w:t>
-    </w:r>
-    <w:r>
-      <w:t xml:space="preserve">are registered </w:t>
+      <w:t xml:space="preserve"> are registered </w:t>
     </w:r>
     <w:r>
       <w:br/>
@@ -19019,10 +19680,7 @@
       <w:t>s</w:t>
     </w:r>
     <w:r>
-      <w:t xml:space="preserve"> </w:t>
-    </w:r>
-    <w:r>
-      <w:t xml:space="preserve">of </w:t>
+      <w:t xml:space="preserve"> of </w:t>
     </w:r>
     <w:r>
       <w:t xml:space="preserve">the </w:t>
@@ -23676,7 +24334,7 @@
     </w:rPrDefault>
     <w:pPrDefault/>
   </w:docDefaults>
-  <w:latentStyles w:defLockedState="0" w:defUIPriority="99" w:defSemiHidden="0" w:defUnhideWhenUsed="0" w:defQFormat="0" w:count="377">
+  <w:latentStyles w:defLockedState="0" w:defUIPriority="99" w:defSemiHidden="0" w:defUnhideWhenUsed="0" w:defQFormat="0" w:count="375">
     <w:lsdException w:name="Normal" w:uiPriority="0" w:qFormat="1"/>
     <w:lsdException w:name="heading 1" w:uiPriority="9" w:qFormat="1"/>
     <w:lsdException w:name="heading 2" w:uiPriority="9" w:qFormat="1"/>
@@ -24052,8 +24710,6 @@
     <w:lsdException w:name="Smart Hyperlink" w:semiHidden="1" w:unhideWhenUsed="1"/>
     <w:lsdException w:name="Hashtag" w:semiHidden="1" w:unhideWhenUsed="1"/>
     <w:lsdException w:name="Unresolved Mention" w:semiHidden="1" w:unhideWhenUsed="1"/>
-    <w:lsdException w:name="Smart Link" w:semiHidden="1" w:unhideWhenUsed="1"/>
-    <w:lsdException w:name="Smart Link Error" w:semiHidden="1" w:unhideWhenUsed="1"/>
   </w:latentStyles>
   <w:style w:type="paragraph" w:default="1" w:styleId="Normal">
     <w:name w:val="Normal"/>
@@ -25054,7 +25710,7 @@
 </file>
 
 <file path=customXml/itemProps1.xml><?xml version="1.0" encoding="utf-8"?>
-<ds:datastoreItem xmlns:ds="http://schemas.openxmlformats.org/officeDocument/2006/customXml" ds:itemID="{89476B1F-B9F3-441A-9265-FCF60EBA47E3}">
+<ds:datastoreItem xmlns:ds="http://schemas.openxmlformats.org/officeDocument/2006/customXml" ds:itemID="{F3D933A9-65D2-4D6A-BEED-2F30CC33749C}">
   <ds:schemaRefs>
     <ds:schemaRef ds:uri="http://schemas.openxmlformats.org/officeDocument/2006/bibliography"/>
   </ds:schemaRefs>

</xml_diff>